<commit_message>
Update water and air data extraction documentation.docx
Added some instructions for running the data extract
</commit_message>
<xml_diff>
--- a/data conversion/water and air data extraction documentation.docx
+++ b/data conversion/water and air data extraction documentation.docx
@@ -4,11 +4,659 @@
   <w:body>
     <w:p>
       <w:pPr>
+        <w:pStyle w:val="TOC1"/>
+        <w:tabs>
+          <w:tab w:val="right" w:leader="dot" w:pos="9350"/>
+        </w:tabs>
+        <w:rPr>
+          <w:rFonts w:eastAsiaTheme="minorEastAsia"/>
+          <w:noProof/>
+        </w:rPr>
+      </w:pPr>
+      <w:r>
+        <w:fldChar w:fldCharType="begin"/>
+      </w:r>
+      <w:r>
+        <w:instrText xml:space="preserve"> TOC \o "1-3" \h \z \u </w:instrText>
+      </w:r>
+      <w:r>
+        <w:fldChar w:fldCharType="separate"/>
+      </w:r>
+      <w:hyperlink w:anchor="_Toc194494624" w:history="1">
+        <w:r>
+          <w:rPr>
+            <w:rStyle w:val="Hyperlink"/>
+            <w:noProof/>
+          </w:rPr>
+          <w:t>Running the Data Extract Query</w:t>
+        </w:r>
+        <w:r>
+          <w:rPr>
+            <w:noProof/>
+            <w:webHidden/>
+          </w:rPr>
+          <w:tab/>
+        </w:r>
+        <w:r>
+          <w:rPr>
+            <w:noProof/>
+            <w:webHidden/>
+          </w:rPr>
+          <w:fldChar w:fldCharType="begin"/>
+        </w:r>
+        <w:r>
+          <w:rPr>
+            <w:noProof/>
+            <w:webHidden/>
+          </w:rPr>
+          <w:instrText xml:space="preserve"> PAGEREF _Toc194494624 \h </w:instrText>
+        </w:r>
+        <w:r>
+          <w:rPr>
+            <w:noProof/>
+            <w:webHidden/>
+          </w:rPr>
+        </w:r>
+        <w:r>
+          <w:rPr>
+            <w:noProof/>
+            <w:webHidden/>
+          </w:rPr>
+          <w:fldChar w:fldCharType="separate"/>
+        </w:r>
+        <w:r>
+          <w:rPr>
+            <w:noProof/>
+            <w:webHidden/>
+          </w:rPr>
+          <w:t>2</w:t>
+        </w:r>
+        <w:r>
+          <w:rPr>
+            <w:noProof/>
+            <w:webHidden/>
+          </w:rPr>
+          <w:fldChar w:fldCharType="end"/>
+        </w:r>
+      </w:hyperlink>
+    </w:p>
+    <w:p>
+      <w:pPr>
+        <w:pStyle w:val="TOC1"/>
+        <w:tabs>
+          <w:tab w:val="right" w:leader="dot" w:pos="9350"/>
+        </w:tabs>
+        <w:rPr>
+          <w:rFonts w:eastAsiaTheme="minorEastAsia"/>
+          <w:noProof/>
+        </w:rPr>
+      </w:pPr>
+      <w:hyperlink w:anchor="_Toc194494625" w:history="1">
+        <w:r>
+          <w:rPr>
+            <w:rStyle w:val="Hyperlink"/>
+            <w:noProof/>
+          </w:rPr>
+          <w:t>Water Data Extract</w:t>
+        </w:r>
+        <w:r>
+          <w:rPr>
+            <w:noProof/>
+            <w:webHidden/>
+          </w:rPr>
+          <w:tab/>
+        </w:r>
+        <w:r>
+          <w:rPr>
+            <w:noProof/>
+            <w:webHidden/>
+          </w:rPr>
+          <w:fldChar w:fldCharType="begin"/>
+        </w:r>
+        <w:r>
+          <w:rPr>
+            <w:noProof/>
+            <w:webHidden/>
+          </w:rPr>
+          <w:instrText xml:space="preserve"> PAGEREF _Toc194494625 \h </w:instrText>
+        </w:r>
+        <w:r>
+          <w:rPr>
+            <w:noProof/>
+            <w:webHidden/>
+          </w:rPr>
+        </w:r>
+        <w:r>
+          <w:rPr>
+            <w:noProof/>
+            <w:webHidden/>
+          </w:rPr>
+          <w:fldChar w:fldCharType="separate"/>
+        </w:r>
+        <w:r>
+          <w:rPr>
+            <w:noProof/>
+            <w:webHidden/>
+          </w:rPr>
+          <w:t>5</w:t>
+        </w:r>
+        <w:r>
+          <w:rPr>
+            <w:noProof/>
+            <w:webHidden/>
+          </w:rPr>
+          <w:fldChar w:fldCharType="end"/>
+        </w:r>
+      </w:hyperlink>
+    </w:p>
+    <w:p>
+      <w:pPr>
+        <w:pStyle w:val="TOC1"/>
+        <w:tabs>
+          <w:tab w:val="right" w:leader="dot" w:pos="9350"/>
+        </w:tabs>
+        <w:rPr>
+          <w:rFonts w:eastAsiaTheme="minorEastAsia"/>
+          <w:noProof/>
+        </w:rPr>
+      </w:pPr>
+      <w:hyperlink w:anchor="_Toc194494626" w:history="1">
+        <w:r>
+          <w:rPr>
+            <w:rStyle w:val="Hyperlink"/>
+            <w:noProof/>
+          </w:rPr>
+          <w:t>Post Processing of Water Data Extracts</w:t>
+        </w:r>
+        <w:r>
+          <w:rPr>
+            <w:noProof/>
+            <w:webHidden/>
+          </w:rPr>
+          <w:tab/>
+        </w:r>
+        <w:r>
+          <w:rPr>
+            <w:noProof/>
+            <w:webHidden/>
+          </w:rPr>
+          <w:fldChar w:fldCharType="begin"/>
+        </w:r>
+        <w:r>
+          <w:rPr>
+            <w:noProof/>
+            <w:webHidden/>
+          </w:rPr>
+          <w:instrText xml:space="preserve"> PAGEREF _Toc194494626 \h </w:instrText>
+        </w:r>
+        <w:r>
+          <w:rPr>
+            <w:noProof/>
+            <w:webHidden/>
+          </w:rPr>
+        </w:r>
+        <w:r>
+          <w:rPr>
+            <w:noProof/>
+            <w:webHidden/>
+          </w:rPr>
+          <w:fldChar w:fldCharType="separate"/>
+        </w:r>
+        <w:r>
+          <w:rPr>
+            <w:noProof/>
+            <w:webHidden/>
+          </w:rPr>
+          <w:t>9</w:t>
+        </w:r>
+        <w:r>
+          <w:rPr>
+            <w:noProof/>
+            <w:webHidden/>
+          </w:rPr>
+          <w:fldChar w:fldCharType="end"/>
+        </w:r>
+      </w:hyperlink>
+    </w:p>
+    <w:p>
+      <w:pPr>
+        <w:pStyle w:val="TOC1"/>
+        <w:tabs>
+          <w:tab w:val="right" w:leader="dot" w:pos="9350"/>
+        </w:tabs>
+        <w:rPr>
+          <w:rFonts w:eastAsiaTheme="minorEastAsia"/>
+          <w:noProof/>
+        </w:rPr>
+      </w:pPr>
+      <w:hyperlink w:anchor="_Toc194494627" w:history="1">
+        <w:r>
+          <w:rPr>
+            <w:rStyle w:val="Hyperlink"/>
+            <w:noProof/>
+          </w:rPr>
+          <w:t>Air Data Extract</w:t>
+        </w:r>
+        <w:r>
+          <w:rPr>
+            <w:noProof/>
+            <w:webHidden/>
+          </w:rPr>
+          <w:tab/>
+        </w:r>
+        <w:r>
+          <w:rPr>
+            <w:noProof/>
+            <w:webHidden/>
+          </w:rPr>
+          <w:fldChar w:fldCharType="begin"/>
+        </w:r>
+        <w:r>
+          <w:rPr>
+            <w:noProof/>
+            <w:webHidden/>
+          </w:rPr>
+          <w:instrText xml:space="preserve"> PAGEREF _Toc194494627 \h </w:instrText>
+        </w:r>
+        <w:r>
+          <w:rPr>
+            <w:noProof/>
+            <w:webHidden/>
+          </w:rPr>
+        </w:r>
+        <w:r>
+          <w:rPr>
+            <w:noProof/>
+            <w:webHidden/>
+          </w:rPr>
+          <w:fldChar w:fldCharType="separate"/>
+        </w:r>
+        <w:r>
+          <w:rPr>
+            <w:noProof/>
+            <w:webHidden/>
+          </w:rPr>
+          <w:t>9</w:t>
+        </w:r>
+        <w:r>
+          <w:rPr>
+            <w:noProof/>
+            <w:webHidden/>
+          </w:rPr>
+          <w:fldChar w:fldCharType="end"/>
+        </w:r>
+      </w:hyperlink>
+    </w:p>
+    <w:p>
+      <w:r>
+        <w:fldChar w:fldCharType="end"/>
+      </w:r>
+      <w:r>
+        <w:br w:type="page"/>
+      </w:r>
+    </w:p>
+    <w:p>
+      <w:pPr>
+        <w:rPr>
+          <w:rFonts w:asciiTheme="majorHAnsi" w:eastAsiaTheme="majorEastAsia" w:hAnsiTheme="majorHAnsi" w:cstheme="majorBidi"/>
+          <w:color w:val="0F4761" w:themeColor="accent1" w:themeShade="BF"/>
+          <w:sz w:val="40"/>
+          <w:szCs w:val="40"/>
+        </w:rPr>
+      </w:pPr>
+    </w:p>
+    <w:p>
+      <w:pPr>
         <w:pStyle w:val="Heading1"/>
       </w:pPr>
+      <w:bookmarkStart w:id="0" w:name="_Toc194494624"/>
+      <w:r>
+        <w:t>Running the Data Extract Query</w:t>
+      </w:r>
+      <w:bookmarkEnd w:id="0"/>
+    </w:p>
+    <w:p>
+      <w:r>
+        <w:t xml:space="preserve">The data conversion scripts are in </w:t>
+      </w:r>
+      <w:proofErr w:type="spellStart"/>
+      <w:r>
+        <w:t>GithHub</w:t>
+      </w:r>
+      <w:proofErr w:type="spellEnd"/>
+      <w:r>
+        <w:t xml:space="preserve"> here: </w:t>
+      </w:r>
+      <w:hyperlink r:id="rId5" w:history="1">
+        <w:r>
+          <w:rPr>
+            <w:rStyle w:val="Hyperlink"/>
+          </w:rPr>
+          <w:t>https://github.com/bcgov/nr-enmods-dar/tree/documentation/data%20conversion</w:t>
+        </w:r>
+      </w:hyperlink>
+    </w:p>
+    <w:p/>
+    <w:p>
+      <w:r>
+        <w:t>Note that this is currently in a branch.  This will ultimately be merged into the documentation folder in the main branch.</w:t>
+      </w:r>
+    </w:p>
+    <w:p>
+      <w:r>
+        <w:t>You can run the query in your SQL IDE of choice, this documentation assumes the IDE used is SQL Developer.</w:t>
+      </w:r>
+    </w:p>
+    <w:p>
+      <w:r>
+        <w:t>To run the query:</w:t>
+      </w:r>
+    </w:p>
+    <w:p>
+      <w:pPr>
+        <w:pStyle w:val="ListParagraph"/>
+        <w:numPr>
+          <w:ilvl w:val="0"/>
+          <w:numId w:val="1"/>
+        </w:numPr>
+      </w:pPr>
+      <w:r>
+        <w:t>Open a new SQL Window</w:t>
+      </w:r>
+    </w:p>
+    <w:p>
+      <w:pPr>
+        <w:pStyle w:val="ListParagraph"/>
+      </w:pPr>
+      <w:r>
+        <w:drawing>
+          <wp:inline distT="0" distB="0" distL="0" distR="0" wp14:anchorId="695B57F0" wp14:editId="4B3B3748">
+            <wp:extent cx="2361048" cy="3362178"/>
+            <wp:effectExtent l="0" t="0" r="1270" b="3810"/>
+            <wp:docPr id="2087566355" name="Picture 1" descr="A screenshot of a computer&#10;&#10;AI-generated content may be incorrect."/>
+            <wp:cNvGraphicFramePr>
+              <a:graphicFrameLocks xmlns:a="http://schemas.openxmlformats.org/drawingml/2006/main" noChangeAspect="1"/>
+            </wp:cNvGraphicFramePr>
+            <a:graphic xmlns:a="http://schemas.openxmlformats.org/drawingml/2006/main">
+              <a:graphicData uri="http://schemas.openxmlformats.org/drawingml/2006/picture">
+                <pic:pic xmlns:pic="http://schemas.openxmlformats.org/drawingml/2006/picture">
+                  <pic:nvPicPr>
+                    <pic:cNvPr id="2087566355" name="Picture 1" descr="A screenshot of a computer&#10;&#10;AI-generated content may be incorrect."/>
+                    <pic:cNvPicPr/>
+                  </pic:nvPicPr>
+                  <pic:blipFill>
+                    <a:blip r:embed="rId6"/>
+                    <a:stretch>
+                      <a:fillRect/>
+                    </a:stretch>
+                  </pic:blipFill>
+                  <pic:spPr>
+                    <a:xfrm>
+                      <a:off x="0" y="0"/>
+                      <a:ext cx="2390560" cy="3404203"/>
+                    </a:xfrm>
+                    <a:prstGeom prst="rect">
+                      <a:avLst/>
+                    </a:prstGeom>
+                  </pic:spPr>
+                </pic:pic>
+              </a:graphicData>
+            </a:graphic>
+          </wp:inline>
+        </w:drawing>
+      </w:r>
+    </w:p>
+    <w:p>
+      <w:pPr>
+        <w:pStyle w:val="ListParagraph"/>
+        <w:numPr>
+          <w:ilvl w:val="0"/>
+          <w:numId w:val="1"/>
+        </w:numPr>
+      </w:pPr>
+      <w:r>
+        <w:t xml:space="preserve">Copy and paste the “data </w:t>
+      </w:r>
+      <w:proofErr w:type="spellStart"/>
+      <w:r>
+        <w:t>conversion.sql</w:t>
+      </w:r>
+      <w:proofErr w:type="spellEnd"/>
+      <w:r>
+        <w:t>” script into the new SQL Script window.</w:t>
+      </w:r>
+    </w:p>
+    <w:p>
+      <w:pPr>
+        <w:pStyle w:val="ListParagraph"/>
+        <w:numPr>
+          <w:ilvl w:val="0"/>
+          <w:numId w:val="1"/>
+        </w:numPr>
+      </w:pPr>
+      <w:r>
+        <w:t xml:space="preserve">The query is created in such a way that </w:t>
+      </w:r>
+      <w:r>
+        <w:t>there are two common table expressions (CTE) (“core data” and “sample data”) that are referenced by the queries to extract water, air, etc.  The “core data” CTE is the query used to retrieve all sample and related results data.  The “sample data” is a query used to just retrieve the sample data.  A CTE was used so that the same query could be re-used for water, air, etc.</w:t>
+      </w:r>
+    </w:p>
+    <w:p>
+      <w:pPr>
+        <w:ind w:left="720"/>
+      </w:pPr>
+      <w:r>
+        <w:lastRenderedPageBreak/>
+        <w:t>To reuse the CTEs, the water and air queries are both included in the single query.  If you want to just run one query, then comment out the other query.</w:t>
+      </w:r>
+    </w:p>
+    <w:p>
+      <w:pPr>
+        <w:pStyle w:val="ListParagraph"/>
+        <w:numPr>
+          <w:ilvl w:val="0"/>
+          <w:numId w:val="1"/>
+        </w:numPr>
+      </w:pPr>
+      <w:r>
+        <w:t>To run the query, press the green “play button”</w:t>
+      </w:r>
+    </w:p>
+    <w:p>
+      <w:pPr>
+        <w:ind w:firstLine="720"/>
+      </w:pPr>
+      <w:r>
+        <w:drawing>
+          <wp:inline distT="0" distB="0" distL="0" distR="0" wp14:anchorId="55F8A0F0" wp14:editId="126E8DA3">
+            <wp:extent cx="5943600" cy="1489075"/>
+            <wp:effectExtent l="0" t="0" r="0" b="0"/>
+            <wp:docPr id="605976281" name="Picture 1" descr="A screenshot of a computer&#10;&#10;AI-generated content may be incorrect."/>
+            <wp:cNvGraphicFramePr>
+              <a:graphicFrameLocks xmlns:a="http://schemas.openxmlformats.org/drawingml/2006/main" noChangeAspect="1"/>
+            </wp:cNvGraphicFramePr>
+            <a:graphic xmlns:a="http://schemas.openxmlformats.org/drawingml/2006/main">
+              <a:graphicData uri="http://schemas.openxmlformats.org/drawingml/2006/picture">
+                <pic:pic xmlns:pic="http://schemas.openxmlformats.org/drawingml/2006/picture">
+                  <pic:nvPicPr>
+                    <pic:cNvPr id="605976281" name="Picture 1" descr="A screenshot of a computer&#10;&#10;AI-generated content may be incorrect."/>
+                    <pic:cNvPicPr/>
+                  </pic:nvPicPr>
+                  <pic:blipFill>
+                    <a:blip r:embed="rId7"/>
+                    <a:stretch>
+                      <a:fillRect/>
+                    </a:stretch>
+                  </pic:blipFill>
+                  <pic:spPr>
+                    <a:xfrm>
+                      <a:off x="0" y="0"/>
+                      <a:ext cx="5943600" cy="1489075"/>
+                    </a:xfrm>
+                    <a:prstGeom prst="rect">
+                      <a:avLst/>
+                    </a:prstGeom>
+                  </pic:spPr>
+                </pic:pic>
+              </a:graphicData>
+            </a:graphic>
+          </wp:inline>
+        </w:drawing>
+      </w:r>
+    </w:p>
+    <w:p>
+      <w:pPr>
+        <w:pStyle w:val="ListParagraph"/>
+        <w:numPr>
+          <w:ilvl w:val="0"/>
+          <w:numId w:val="1"/>
+        </w:numPr>
+      </w:pPr>
+      <w:r>
+        <w:t>The queries can take a long time to run (around 10 minutes).  Exporting all results to a CSV file takes much longer (up to 3 hours for the water extract, less than half an hour for the air extract).  To extract the results to a CSV file, right click in the results section and click “Export…”</w:t>
+      </w:r>
+    </w:p>
+    <w:p>
+      <w:pPr>
+        <w:ind w:firstLine="720"/>
+      </w:pPr>
+      <w:r>
+        <w:drawing>
+          <wp:inline distT="0" distB="0" distL="0" distR="0" wp14:anchorId="6BFAFAF9" wp14:editId="35D4213F">
+            <wp:extent cx="5943600" cy="4364355"/>
+            <wp:effectExtent l="0" t="0" r="0" b="4445"/>
+            <wp:docPr id="1739196776" name="Picture 1" descr="A screenshot of a computer&#10;&#10;AI-generated content may be incorrect."/>
+            <wp:cNvGraphicFramePr>
+              <a:graphicFrameLocks xmlns:a="http://schemas.openxmlformats.org/drawingml/2006/main" noChangeAspect="1"/>
+            </wp:cNvGraphicFramePr>
+            <a:graphic xmlns:a="http://schemas.openxmlformats.org/drawingml/2006/main">
+              <a:graphicData uri="http://schemas.openxmlformats.org/drawingml/2006/picture">
+                <pic:pic xmlns:pic="http://schemas.openxmlformats.org/drawingml/2006/picture">
+                  <pic:nvPicPr>
+                    <pic:cNvPr id="1739196776" name="Picture 1" descr="A screenshot of a computer&#10;&#10;AI-generated content may be incorrect."/>
+                    <pic:cNvPicPr/>
+                  </pic:nvPicPr>
+                  <pic:blipFill>
+                    <a:blip r:embed="rId8"/>
+                    <a:stretch>
+                      <a:fillRect/>
+                    </a:stretch>
+                  </pic:blipFill>
+                  <pic:spPr>
+                    <a:xfrm>
+                      <a:off x="0" y="0"/>
+                      <a:ext cx="5943600" cy="4364355"/>
+                    </a:xfrm>
+                    <a:prstGeom prst="rect">
+                      <a:avLst/>
+                    </a:prstGeom>
+                  </pic:spPr>
+                </pic:pic>
+              </a:graphicData>
+            </a:graphic>
+          </wp:inline>
+        </w:drawing>
+      </w:r>
+    </w:p>
+    <w:p>
+      <w:pPr>
+        <w:ind w:firstLine="720"/>
+      </w:pPr>
+    </w:p>
+    <w:p>
+      <w:pPr>
+        <w:ind w:left="720"/>
+      </w:pPr>
+      <w:r>
+        <w:lastRenderedPageBreak/>
+        <w:t xml:space="preserve">Ensure that the </w:t>
+      </w:r>
+      <w:r>
+        <w:t>format</w:t>
+      </w:r>
+      <w:r>
+        <w:t xml:space="preserve"> is “</w:t>
+      </w:r>
+      <w:r>
+        <w:t>csv</w:t>
+      </w:r>
+      <w:r>
+        <w:t xml:space="preserve">”, give it a path to save the export to, and click </w:t>
+      </w:r>
+      <w:r>
+        <w:t>next to save the file</w:t>
+      </w:r>
+      <w:r>
+        <w:t>.</w:t>
+      </w:r>
+    </w:p>
+    <w:p>
+      <w:pPr>
+        <w:ind w:left="720"/>
+      </w:pPr>
+      <w:r>
+        <w:drawing>
+          <wp:inline distT="0" distB="0" distL="0" distR="0" wp14:anchorId="16D3509D" wp14:editId="251E2AC6">
+            <wp:extent cx="5943600" cy="4878070"/>
+            <wp:effectExtent l="0" t="0" r="0" b="0"/>
+            <wp:docPr id="429032745" name="Picture 1" descr="A screenshot of a computer&#10;&#10;AI-generated content may be incorrect."/>
+            <wp:cNvGraphicFramePr>
+              <a:graphicFrameLocks xmlns:a="http://schemas.openxmlformats.org/drawingml/2006/main" noChangeAspect="1"/>
+            </wp:cNvGraphicFramePr>
+            <a:graphic xmlns:a="http://schemas.openxmlformats.org/drawingml/2006/main">
+              <a:graphicData uri="http://schemas.openxmlformats.org/drawingml/2006/picture">
+                <pic:pic xmlns:pic="http://schemas.openxmlformats.org/drawingml/2006/picture">
+                  <pic:nvPicPr>
+                    <pic:cNvPr id="429032745" name="Picture 1" descr="A screenshot of a computer&#10;&#10;AI-generated content may be incorrect."/>
+                    <pic:cNvPicPr/>
+                  </pic:nvPicPr>
+                  <pic:blipFill>
+                    <a:blip r:embed="rId9"/>
+                    <a:stretch>
+                      <a:fillRect/>
+                    </a:stretch>
+                  </pic:blipFill>
+                  <pic:spPr>
+                    <a:xfrm>
+                      <a:off x="0" y="0"/>
+                      <a:ext cx="5943600" cy="4878070"/>
+                    </a:xfrm>
+                    <a:prstGeom prst="rect">
+                      <a:avLst/>
+                    </a:prstGeom>
+                  </pic:spPr>
+                </pic:pic>
+              </a:graphicData>
+            </a:graphic>
+          </wp:inline>
+        </w:drawing>
+      </w:r>
+    </w:p>
+    <w:p>
+      <w:pPr>
+        <w:pStyle w:val="ListParagraph"/>
+      </w:pPr>
+    </w:p>
+    <w:p/>
+    <w:p>
+      <w:r>
+        <w:br w:type="page"/>
+      </w:r>
+    </w:p>
+    <w:p>
+      <w:pPr>
+        <w:pStyle w:val="Heading1"/>
+      </w:pPr>
+    </w:p>
+    <w:p>
+      <w:pPr>
+        <w:pStyle w:val="Heading1"/>
+      </w:pPr>
+      <w:bookmarkStart w:id="1" w:name="_Toc194494625"/>
       <w:r>
         <w:t>Water Data Extract</w:t>
       </w:r>
+      <w:bookmarkEnd w:id="1"/>
     </w:p>
     <w:tbl>
       <w:tblPr>
@@ -3510,6 +4158,7 @@
                 <w:szCs w:val="15"/>
                 <w14:ligatures w14:val="none"/>
               </w:rPr>
+              <w:lastRenderedPageBreak/>
               <w:t xml:space="preserve">Observed </w:t>
             </w:r>
             <w:proofErr w:type="spellStart"/>
@@ -3676,7 +4325,6 @@
                 <w:szCs w:val="15"/>
                 <w14:ligatures w14:val="none"/>
               </w:rPr>
-              <w:lastRenderedPageBreak/>
               <w:t>Observed Date Time End</w:t>
             </w:r>
           </w:p>
@@ -7476,6 +8124,7 @@
                 <w:szCs w:val="15"/>
                 <w14:ligatures w14:val="none"/>
               </w:rPr>
+              <w:lastRenderedPageBreak/>
               <w:t>Lab Comment</w:t>
             </w:r>
           </w:p>
@@ -7603,7 +8252,6 @@
                 <w:szCs w:val="15"/>
                 <w14:ligatures w14:val="none"/>
               </w:rPr>
-              <w:lastRenderedPageBreak/>
               <w:t>Lab Batch ID</w:t>
             </w:r>
           </w:p>
@@ -8087,13 +8735,254 @@
       </w:r>
     </w:p>
     <w:p>
+      <w:r>
+        <w:lastRenderedPageBreak/>
+        <w:br w:type="page"/>
+      </w:r>
+    </w:p>
+    <w:p>
       <w:pPr>
         <w:pStyle w:val="Heading1"/>
       </w:pPr>
+      <w:bookmarkStart w:id="2" w:name="_Toc194494626"/>
       <w:r>
         <w:lastRenderedPageBreak/>
+        <w:t>Post Processing of Water Data Extracts</w:t>
+      </w:r>
+      <w:bookmarkEnd w:id="2"/>
+    </w:p>
+    <w:p>
+      <w:r>
+        <w:t xml:space="preserve">The data extract for water is roughly 10GB in </w:t>
+      </w:r>
+      <w:proofErr w:type="gramStart"/>
+      <w:r>
+        <w:t>size, and</w:t>
+      </w:r>
+      <w:proofErr w:type="gramEnd"/>
+      <w:r>
+        <w:t xml:space="preserve"> thus cannot be opened easily.  As such, the following commands are executed (using terminal on a Mac) against the data extract to split the file into multiple files, each with roughly 700,000 records.</w:t>
+      </w:r>
+    </w:p>
+    <w:p/>
+    <w:p>
+      <w:r>
+        <w:t>To split the file into multiple files:</w:t>
+      </w:r>
+    </w:p>
+    <w:p>
+      <w:pPr>
+        <w:ind w:firstLine="720"/>
+        <w:rPr>
+          <w:rFonts w:ascii="Courier New" w:hAnsi="Courier New" w:cs="Courier New"/>
+          <w:i/>
+          <w:iCs/>
+        </w:rPr>
+      </w:pPr>
+      <w:r>
+        <w:rPr>
+          <w:rFonts w:ascii="Courier New" w:hAnsi="Courier New" w:cs="Courier New"/>
+          <w:i/>
+          <w:iCs/>
+        </w:rPr>
+        <w:t xml:space="preserve">split -l 699999 -d </w:t>
+      </w:r>
+      <w:r>
+        <w:rPr>
+          <w:rFonts w:ascii="Courier New" w:hAnsi="Courier New" w:cs="Courier New"/>
+          <w:i/>
+          <w:iCs/>
+        </w:rPr>
+        <w:t>{file_name}</w:t>
+      </w:r>
+      <w:r>
+        <w:rPr>
+          <w:rFonts w:ascii="Courier New" w:hAnsi="Courier New" w:cs="Courier New"/>
+          <w:i/>
+          <w:iCs/>
+        </w:rPr>
+        <w:t xml:space="preserve">.csv </w:t>
+      </w:r>
+      <w:proofErr w:type="spellStart"/>
+      <w:r>
+        <w:rPr>
+          <w:rFonts w:ascii="Courier New" w:hAnsi="Courier New" w:cs="Courier New"/>
+          <w:i/>
+          <w:iCs/>
+        </w:rPr>
+        <w:t>split_part</w:t>
+      </w:r>
+      <w:proofErr w:type="spellEnd"/>
+      <w:r>
+        <w:rPr>
+          <w:rFonts w:ascii="Courier New" w:hAnsi="Courier New" w:cs="Courier New"/>
+          <w:i/>
+          <w:iCs/>
+        </w:rPr>
+        <w:t>_</w:t>
+      </w:r>
+    </w:p>
+    <w:p/>
+    <w:p>
+      <w:r>
+        <w:t>To add the header row to each file:</w:t>
+      </w:r>
+    </w:p>
+    <w:p/>
+    <w:p>
+      <w:pPr>
+        <w:ind w:firstLine="720"/>
+        <w:rPr>
+          <w:rFonts w:ascii="Courier New" w:hAnsi="Courier New" w:cs="Courier New"/>
+          <w:i/>
+          <w:iCs/>
+        </w:rPr>
+      </w:pPr>
+      <w:r>
+        <w:rPr>
+          <w:rFonts w:ascii="Courier New" w:hAnsi="Courier New" w:cs="Courier New"/>
+          <w:i/>
+          <w:iCs/>
+        </w:rPr>
+        <w:t>header=$(head -n 1 {</w:t>
+      </w:r>
+      <w:proofErr w:type="spellStart"/>
+      <w:r>
+        <w:rPr>
+          <w:rFonts w:ascii="Courier New" w:hAnsi="Courier New" w:cs="Courier New"/>
+          <w:i/>
+          <w:iCs/>
+        </w:rPr>
+        <w:t>file_name</w:t>
+      </w:r>
+      <w:proofErr w:type="spellEnd"/>
+      <w:r>
+        <w:rPr>
+          <w:rFonts w:ascii="Courier New" w:hAnsi="Courier New" w:cs="Courier New"/>
+          <w:i/>
+          <w:iCs/>
+        </w:rPr>
+        <w:t>}.csv)</w:t>
+      </w:r>
+    </w:p>
+    <w:p>
+      <w:pPr>
+        <w:ind w:firstLine="720"/>
+        <w:rPr>
+          <w:rFonts w:ascii="Courier New" w:hAnsi="Courier New" w:cs="Courier New"/>
+          <w:i/>
+          <w:iCs/>
+        </w:rPr>
+      </w:pPr>
+      <w:r>
+        <w:rPr>
+          <w:rFonts w:ascii="Courier New" w:hAnsi="Courier New" w:cs="Courier New"/>
+          <w:i/>
+          <w:iCs/>
+        </w:rPr>
+        <w:t xml:space="preserve">for file in </w:t>
+      </w:r>
+      <w:proofErr w:type="spellStart"/>
+      <w:r>
+        <w:rPr>
+          <w:rFonts w:ascii="Courier New" w:hAnsi="Courier New" w:cs="Courier New"/>
+          <w:i/>
+          <w:iCs/>
+        </w:rPr>
+        <w:t>split_part</w:t>
+      </w:r>
+      <w:proofErr w:type="spellEnd"/>
+      <w:r>
+        <w:rPr>
+          <w:rFonts w:ascii="Courier New" w:hAnsi="Courier New" w:cs="Courier New"/>
+          <w:i/>
+          <w:iCs/>
+        </w:rPr>
+        <w:t>_*; do</w:t>
+      </w:r>
+    </w:p>
+    <w:p>
+      <w:pPr>
+        <w:ind w:firstLine="720"/>
+        <w:rPr>
+          <w:rFonts w:ascii="Courier New" w:hAnsi="Courier New" w:cs="Courier New"/>
+          <w:i/>
+          <w:iCs/>
+        </w:rPr>
+      </w:pPr>
+      <w:r>
+        <w:rPr>
+          <w:rFonts w:ascii="Courier New" w:hAnsi="Courier New" w:cs="Courier New"/>
+          <w:i/>
+          <w:iCs/>
+        </w:rPr>
+        <w:t xml:space="preserve">    (echo "$header" &amp;&amp; cat "$file") &gt; "</w:t>
+      </w:r>
+      <w:proofErr w:type="spellStart"/>
+      <w:r>
+        <w:rPr>
+          <w:rFonts w:ascii="Courier New" w:hAnsi="Courier New" w:cs="Courier New"/>
+          <w:i/>
+          <w:iCs/>
+        </w:rPr>
+        <w:t>water_$file</w:t>
+      </w:r>
+      <w:proofErr w:type="spellEnd"/>
+      <w:r>
+        <w:rPr>
+          <w:rFonts w:ascii="Courier New" w:hAnsi="Courier New" w:cs="Courier New"/>
+          <w:i/>
+          <w:iCs/>
+        </w:rPr>
+        <w:t>"</w:t>
+      </w:r>
+    </w:p>
+    <w:p>
+      <w:pPr>
+        <w:ind w:firstLine="720"/>
+        <w:rPr>
+          <w:rFonts w:ascii="Courier New" w:hAnsi="Courier New" w:cs="Courier New"/>
+          <w:i/>
+          <w:iCs/>
+        </w:rPr>
+      </w:pPr>
+      <w:r>
+        <w:rPr>
+          <w:rFonts w:ascii="Courier New" w:hAnsi="Courier New" w:cs="Courier New"/>
+          <w:i/>
+          <w:iCs/>
+        </w:rPr>
+        <w:t xml:space="preserve">    rm "$file"</w:t>
+      </w:r>
+    </w:p>
+    <w:p>
+      <w:pPr>
+        <w:ind w:firstLine="720"/>
+        <w:rPr>
+          <w:rFonts w:ascii="Courier New" w:hAnsi="Courier New" w:cs="Courier New"/>
+          <w:i/>
+          <w:iCs/>
+        </w:rPr>
+      </w:pPr>
+      <w:r>
+        <w:rPr>
+          <w:rFonts w:ascii="Courier New" w:hAnsi="Courier New" w:cs="Courier New"/>
+          <w:i/>
+          <w:iCs/>
+        </w:rPr>
+        <w:t>done</w:t>
+      </w:r>
+    </w:p>
+    <w:p/>
+    <w:p>
+      <w:pPr>
+        <w:pStyle w:val="Heading1"/>
+      </w:pPr>
+      <w:bookmarkStart w:id="3" w:name="_Toc194494627"/>
+      <w:r>
         <w:t>Air Data Extract</w:t>
       </w:r>
+      <w:bookmarkEnd w:id="3"/>
     </w:p>
     <w:tbl>
       <w:tblPr>
@@ -9479,6 +10368,7 @@
                 <w:szCs w:val="15"/>
                 <w14:ligatures w14:val="none"/>
               </w:rPr>
+              <w:lastRenderedPageBreak/>
               <w:t>Field Visit Participants</w:t>
             </w:r>
           </w:p>
@@ -11609,7 +12499,6 @@
                 <w:szCs w:val="15"/>
                 <w14:ligatures w14:val="none"/>
               </w:rPr>
-              <w:lastRenderedPageBreak/>
               <w:t>Observed Date Time End</w:t>
             </w:r>
           </w:p>
@@ -12963,6 +13852,7 @@
                 <w:szCs w:val="15"/>
                 <w14:ligatures w14:val="none"/>
               </w:rPr>
+              <w:lastRenderedPageBreak/>
               <w:t>Data Classification</w:t>
             </w:r>
           </w:p>
@@ -14397,7 +15287,7 @@
                 <w14:ligatures w14:val="none"/>
               </w:rPr>
             </w:pPr>
-            <w:hyperlink r:id="rId4" w:history="1">
+            <w:hyperlink r:id="rId10" w:history="1">
               <w:r>
                 <w:rPr>
                   <w:rFonts w:ascii="Helvetica Neue" w:eastAsia="Times New Roman" w:hAnsi="Helvetica Neue" w:cs="Times New Roman"/>
@@ -15242,7 +16132,6 @@
                 <w:szCs w:val="15"/>
                 <w14:ligatures w14:val="none"/>
               </w:rPr>
-              <w:lastRenderedPageBreak/>
               <w:t>Lab Sample ID</w:t>
             </w:r>
           </w:p>
@@ -16555,6 +17444,7 @@
                 <w:szCs w:val="15"/>
                 <w14:ligatures w14:val="none"/>
               </w:rPr>
+              <w:lastRenderedPageBreak/>
               <w:t>Observed Property ID</w:t>
             </w:r>
           </w:p>
@@ -16972,6 +17862,103 @@
     </w:sectPr>
   </w:body>
 </w:document>
+</file>
+
+<file path=word/numbering.xml><?xml version="1.0" encoding="utf-8"?>
+<w:numbering xmlns:wpc="http://schemas.microsoft.com/office/word/2010/wordprocessingCanvas" xmlns:cx="http://schemas.microsoft.com/office/drawing/2014/chartex" xmlns:cx1="http://schemas.microsoft.com/office/drawing/2015/9/8/chartex" xmlns:cx2="http://schemas.microsoft.com/office/drawing/2015/10/21/chartex" xmlns:cx3="http://schemas.microsoft.com/office/drawing/2016/5/9/chartex" xmlns:cx4="http://schemas.microsoft.com/office/drawing/2016/5/10/chartex" xmlns:cx5="http://schemas.microsoft.com/office/drawing/2016/5/11/chartex" xmlns:cx6="http://schemas.microsoft.com/office/drawing/2016/5/12/chartex" xmlns:cx7="http://schemas.microsoft.com/office/drawing/2016/5/13/chartex" xmlns:cx8="http://schemas.microsoft.com/office/drawing/2016/5/14/chartex" xmlns:mc="http://schemas.openxmlformats.org/markup-compatibility/2006" xmlns:aink="http://schemas.microsoft.com/office/drawing/2016/ink" xmlns:am3d="http://schemas.microsoft.com/office/drawing/2017/model3d" xmlns:o="urn:schemas-microsoft-com:office:office" xmlns:oel="http://schemas.microsoft.com/office/2019/extlst" xmlns:r="http://schemas.openxmlformats.org/officeDocument/2006/relationships" xmlns:m="http://schemas.openxmlformats.org/officeDocument/2006/math" xmlns:v="urn:schemas-microsoft-com:vml" xmlns:wp14="http://schemas.microsoft.com/office/word/2010/wordprocessingDrawing" xmlns:wp="http://schemas.openxmlformats.org/drawingml/2006/wordprocessingDrawing" xmlns:w10="urn:schemas-microsoft-com:office:word" xmlns:w="http://schemas.openxmlformats.org/wordprocessingml/2006/main" xmlns:w14="http://schemas.microsoft.com/office/word/2010/wordml" xmlns:w15="http://schemas.microsoft.com/office/word/2012/wordml" xmlns:w16cex="http://schemas.microsoft.com/office/word/2018/wordml/cex" xmlns:w16cid="http://schemas.microsoft.com/office/word/2016/wordml/cid" xmlns:w16="http://schemas.microsoft.com/office/word/2018/wordml" xmlns:w16du="http://schemas.microsoft.com/office/word/2023/wordml/word16du" xmlns:w16sdtdh="http://schemas.microsoft.com/office/word/2020/wordml/sdtdatahash" xmlns:w16sdtfl="http://schemas.microsoft.com/office/word/2024/wordml/sdtformatlock" xmlns:w16se="http://schemas.microsoft.com/office/word/2015/wordml/symex" xmlns:wpg="http://schemas.microsoft.com/office/word/2010/wordprocessingGroup" xmlns:wpi="http://schemas.microsoft.com/office/word/2010/wordprocessingInk" xmlns:wne="http://schemas.microsoft.com/office/word/2006/wordml" xmlns:wps="http://schemas.microsoft.com/office/word/2010/wordprocessingShape" mc:Ignorable="w14 w15 w16se w16cid w16 w16cex w16sdtdh w16sdtfl w16du wp14">
+  <w:abstractNum w:abstractNumId="0" w15:restartNumberingAfterBreak="0">
+    <w:nsid w:val="11203883"/>
+    <w:multiLevelType w:val="hybridMultilevel"/>
+    <w:tmpl w:val="D270C84A"/>
+    <w:lvl w:ilvl="0" w:tplc="0409000F">
+      <w:start w:val="1"/>
+      <w:numFmt w:val="decimal"/>
+      <w:lvlText w:val="%1."/>
+      <w:lvlJc w:val="left"/>
+      <w:pPr>
+        <w:ind w:left="720" w:hanging="360"/>
+      </w:pPr>
+      <w:rPr>
+        <w:rFonts w:hint="default"/>
+      </w:rPr>
+    </w:lvl>
+    <w:lvl w:ilvl="1" w:tplc="04090019" w:tentative="1">
+      <w:start w:val="1"/>
+      <w:numFmt w:val="lowerLetter"/>
+      <w:lvlText w:val="%2."/>
+      <w:lvlJc w:val="left"/>
+      <w:pPr>
+        <w:ind w:left="1440" w:hanging="360"/>
+      </w:pPr>
+    </w:lvl>
+    <w:lvl w:ilvl="2" w:tplc="0409001B" w:tentative="1">
+      <w:start w:val="1"/>
+      <w:numFmt w:val="lowerRoman"/>
+      <w:lvlText w:val="%3."/>
+      <w:lvlJc w:val="right"/>
+      <w:pPr>
+        <w:ind w:left="2160" w:hanging="180"/>
+      </w:pPr>
+    </w:lvl>
+    <w:lvl w:ilvl="3" w:tplc="0409000F" w:tentative="1">
+      <w:start w:val="1"/>
+      <w:numFmt w:val="decimal"/>
+      <w:lvlText w:val="%4."/>
+      <w:lvlJc w:val="left"/>
+      <w:pPr>
+        <w:ind w:left="2880" w:hanging="360"/>
+      </w:pPr>
+    </w:lvl>
+    <w:lvl w:ilvl="4" w:tplc="04090019" w:tentative="1">
+      <w:start w:val="1"/>
+      <w:numFmt w:val="lowerLetter"/>
+      <w:lvlText w:val="%5."/>
+      <w:lvlJc w:val="left"/>
+      <w:pPr>
+        <w:ind w:left="3600" w:hanging="360"/>
+      </w:pPr>
+    </w:lvl>
+    <w:lvl w:ilvl="5" w:tplc="0409001B" w:tentative="1">
+      <w:start w:val="1"/>
+      <w:numFmt w:val="lowerRoman"/>
+      <w:lvlText w:val="%6."/>
+      <w:lvlJc w:val="right"/>
+      <w:pPr>
+        <w:ind w:left="4320" w:hanging="180"/>
+      </w:pPr>
+    </w:lvl>
+    <w:lvl w:ilvl="6" w:tplc="0409000F" w:tentative="1">
+      <w:start w:val="1"/>
+      <w:numFmt w:val="decimal"/>
+      <w:lvlText w:val="%7."/>
+      <w:lvlJc w:val="left"/>
+      <w:pPr>
+        <w:ind w:left="5040" w:hanging="360"/>
+      </w:pPr>
+    </w:lvl>
+    <w:lvl w:ilvl="7" w:tplc="04090019" w:tentative="1">
+      <w:start w:val="1"/>
+      <w:numFmt w:val="lowerLetter"/>
+      <w:lvlText w:val="%8."/>
+      <w:lvlJc w:val="left"/>
+      <w:pPr>
+        <w:ind w:left="5760" w:hanging="360"/>
+      </w:pPr>
+    </w:lvl>
+    <w:lvl w:ilvl="8" w:tplc="0409001B" w:tentative="1">
+      <w:start w:val="1"/>
+      <w:numFmt w:val="lowerRoman"/>
+      <w:lvlText w:val="%9."/>
+      <w:lvlJc w:val="right"/>
+      <w:pPr>
+        <w:ind w:left="6480" w:hanging="180"/>
+      </w:pPr>
+    </w:lvl>
+  </w:abstractNum>
+  <w:num w:numId="1" w16cid:durableId="718090872">
+    <w:abstractNumId w:val="0"/>
+  </w:num>
+</w:numbering>
 </file>
 
 <file path=word/styles.xml><?xml version="1.0" encoding="utf-8"?>
@@ -17911,12 +18898,35 @@
     <w:name w:val="Hyperlink"/>
     <w:basedOn w:val="DefaultParagraphFont"/>
     <w:uiPriority w:val="99"/>
-    <w:semiHidden/>
     <w:unhideWhenUsed/>
     <w:rsid w:val="00520C66"/>
     <w:rPr>
       <w:color w:val="0000FF"/>
       <w:u w:val="single"/>
+    </w:rPr>
+  </w:style>
+  <w:style w:type="paragraph" w:styleId="TOC1">
+    <w:name w:val="toc 1"/>
+    <w:basedOn w:val="Normal"/>
+    <w:next w:val="Normal"/>
+    <w:autoRedefine/>
+    <w:uiPriority w:val="39"/>
+    <w:unhideWhenUsed/>
+    <w:rsid w:val="004053B7"/>
+    <w:pPr>
+      <w:spacing w:after="100"/>
+    </w:pPr>
+  </w:style>
+  <w:style w:type="character" w:styleId="UnresolvedMention">
+    <w:name w:val="Unresolved Mention"/>
+    <w:basedOn w:val="DefaultParagraphFont"/>
+    <w:uiPriority w:val="99"/>
+    <w:semiHidden/>
+    <w:unhideWhenUsed/>
+    <w:rsid w:val="009227C6"/>
+    <w:rPr>
+      <w:color w:val="605E5C"/>
+      <w:shd w:val="clear" w:color="auto" w:fill="E1DFDD"/>
     </w:rPr>
   </w:style>
 </w:styles>

</xml_diff>